<commit_message>
Anpassung der Zeitplanung sowie der Projektbeschreibung
</commit_message>
<xml_diff>
--- a/Projektantrag/Projektantrag-Update.docx
+++ b/Projektantrag/Projektantrag-Update.docx
@@ -412,14 +412,6 @@
       </w:r>
     </w:p>
     <w:p>
-      <w:pPr>
-        <w:rPr>
-          <w:b/>
-          <w:bCs/>
-          <w:sz w:val="32"/>
-          <w:szCs w:val="32"/>
-        </w:rPr>
-      </w:pPr>
       <w:r>
         <w:rPr>
           <w:rStyle w:val="berschrift1Zchn"/>
@@ -486,17 +478,36 @@
       </w:r>
     </w:p>
     <w:p>
-      <w:pPr>
-        <w:pStyle w:val="Listenabsatz"/>
-        <w:ind w:left="708"/>
-        <w:rPr>
-          <w:b/>
-          <w:bCs/>
-          <w:sz w:val="32"/>
-          <w:szCs w:val="32"/>
-        </w:rPr>
-      </w:pPr>
-    </w:p>
+      <w:proofErr w:type="gramStart"/>
+      <w:r>
+        <w:t>&lt;!</w:t>
+      </w:r>
+      <w:r>
+        <w:t>--</w:t>
+      </w:r>
+      <w:proofErr w:type="gramEnd"/>
+      <w:r>
+        <w:t>Vorsch</w:t>
+      </w:r>
+      <w:r>
+        <w:t>la</w:t>
+      </w:r>
+      <w:r>
+        <w:t>g</w:t>
+      </w:r>
+      <w:r>
+        <w:t xml:space="preserve">--!&gt; In unserem Team arbeiten wir agil, aber nicht nach dem Vorgehensmodell </w:t>
+      </w:r>
+      <w:proofErr w:type="spellStart"/>
+      <w:r>
+        <w:t>Scrum</w:t>
+      </w:r>
+      <w:proofErr w:type="spellEnd"/>
+      <w:r>
+        <w:t xml:space="preserve">. Durch regelmäßige Kommunikation soll sichergestellt werden, dass Probleme mit Aufgaben rechtzeitig erkannt und gemeinsam gelöst werden können. Außerdem wollen wir in zyklischen Abständen ein lauffähiges Produkt haben (CI/CD).  </w:t>
+      </w:r>
+    </w:p>
+    <w:p/>
     <w:p>
       <w:pPr>
         <w:rPr>
@@ -769,6 +780,20 @@
           <w:sz w:val="24"/>
           <w:szCs w:val="24"/>
         </w:rPr>
+        <w:tab/>
+      </w:r>
+      <w:r>
+        <w:rPr>
+          <w:sz w:val="24"/>
+          <w:szCs w:val="24"/>
+        </w:rPr>
+        <w:tab/>
+      </w:r>
+      <w:r>
+        <w:rPr>
+          <w:sz w:val="24"/>
+          <w:szCs w:val="24"/>
+        </w:rPr>
         <w:t>60h</w:t>
       </w:r>
     </w:p>
@@ -802,6 +827,43 @@
         <w:t>Frontends</w:t>
       </w:r>
       <w:proofErr w:type="spellEnd"/>
+      <w:r>
+        <w:rPr>
+          <w:sz w:val="24"/>
+          <w:szCs w:val="24"/>
+        </w:rPr>
+        <w:tab/>
+      </w:r>
+      <w:r>
+        <w:rPr>
+          <w:sz w:val="24"/>
+          <w:szCs w:val="24"/>
+        </w:rPr>
+        <w:tab/>
+      </w:r>
+      <w:r>
+        <w:rPr>
+          <w:sz w:val="24"/>
+          <w:szCs w:val="24"/>
+        </w:rPr>
+        <w:tab/>
+      </w:r>
+      <w:r>
+        <w:rPr>
+          <w:b/>
+          <w:sz w:val="24"/>
+          <w:szCs w:val="24"/>
+        </w:rPr>
+        <w:t>3</w:t>
+      </w:r>
+      <w:r>
+        <w:rPr>
+          <w:b/>
+          <w:sz w:val="24"/>
+          <w:szCs w:val="24"/>
+        </w:rPr>
+        <w:t>0h</w:t>
+      </w:r>
     </w:p>
     <w:p>
       <w:pPr>
@@ -824,6 +886,136 @@
         </w:rPr>
         <w:t>Designkonzept der UI</w:t>
       </w:r>
+      <w:r>
+        <w:rPr>
+          <w:sz w:val="24"/>
+          <w:szCs w:val="24"/>
+        </w:rPr>
+        <w:tab/>
+      </w:r>
+      <w:r>
+        <w:rPr>
+          <w:sz w:val="24"/>
+          <w:szCs w:val="24"/>
+        </w:rPr>
+        <w:tab/>
+      </w:r>
+      <w:r>
+        <w:rPr>
+          <w:sz w:val="24"/>
+          <w:szCs w:val="24"/>
+        </w:rPr>
+        <w:tab/>
+      </w:r>
+      <w:r>
+        <w:rPr>
+          <w:sz w:val="24"/>
+          <w:szCs w:val="24"/>
+        </w:rPr>
+        <w:t>10h</w:t>
+      </w:r>
+    </w:p>
+    <w:p>
+      <w:pPr>
+        <w:pStyle w:val="Listenabsatz"/>
+        <w:numPr>
+          <w:ilvl w:val="2"/>
+          <w:numId w:val="7"/>
+        </w:numPr>
+        <w:rPr>
+          <w:b/>
+          <w:bCs/>
+          <w:sz w:val="32"/>
+          <w:szCs w:val="32"/>
+        </w:rPr>
+      </w:pPr>
+      <w:r>
+        <w:rPr>
+          <w:sz w:val="24"/>
+          <w:szCs w:val="24"/>
+        </w:rPr>
+        <w:t>Planung der Funktionalitäten</w:t>
+      </w:r>
+      <w:r>
+        <w:rPr>
+          <w:sz w:val="24"/>
+          <w:szCs w:val="24"/>
+        </w:rPr>
+        <w:tab/>
+      </w:r>
+      <w:r>
+        <w:rPr>
+          <w:sz w:val="24"/>
+          <w:szCs w:val="24"/>
+        </w:rPr>
+        <w:tab/>
+        <w:t>10h</w:t>
+      </w:r>
+    </w:p>
+    <w:p>
+      <w:pPr>
+        <w:pStyle w:val="Listenabsatz"/>
+        <w:numPr>
+          <w:ilvl w:val="2"/>
+          <w:numId w:val="7"/>
+        </w:numPr>
+        <w:rPr>
+          <w:b/>
+          <w:bCs/>
+          <w:sz w:val="32"/>
+          <w:szCs w:val="32"/>
+        </w:rPr>
+      </w:pPr>
+      <w:r>
+        <w:rPr>
+          <w:sz w:val="24"/>
+          <w:szCs w:val="24"/>
+        </w:rPr>
+        <w:t>…</w:t>
+      </w:r>
+      <w:r>
+        <w:rPr>
+          <w:sz w:val="24"/>
+          <w:szCs w:val="24"/>
+        </w:rPr>
+        <w:tab/>
+      </w:r>
+      <w:r>
+        <w:rPr>
+          <w:sz w:val="24"/>
+          <w:szCs w:val="24"/>
+        </w:rPr>
+        <w:tab/>
+      </w:r>
+      <w:r>
+        <w:rPr>
+          <w:sz w:val="24"/>
+          <w:szCs w:val="24"/>
+        </w:rPr>
+        <w:tab/>
+      </w:r>
+      <w:r>
+        <w:rPr>
+          <w:sz w:val="24"/>
+          <w:szCs w:val="24"/>
+        </w:rPr>
+        <w:tab/>
+      </w:r>
+      <w:r>
+        <w:rPr>
+          <w:sz w:val="24"/>
+          <w:szCs w:val="24"/>
+        </w:rPr>
+        <w:tab/>
+      </w:r>
+      <w:r>
+        <w:rPr>
+          <w:sz w:val="24"/>
+          <w:szCs w:val="24"/>
+        </w:rPr>
+        <w:tab/>
+        <w:t>10h</w:t>
+      </w:r>
     </w:p>
     <w:p>
       <w:pPr>
@@ -852,16 +1044,45 @@
           <w:sz w:val="24"/>
           <w:szCs w:val="24"/>
         </w:rPr>
-        <w:t>Back</w:t>
-      </w:r>
-      <w:r>
-        <w:rPr>
-          <w:sz w:val="24"/>
-          <w:szCs w:val="24"/>
-        </w:rPr>
-        <w:t>ends</w:t>
+        <w:t>Backends</w:t>
       </w:r>
       <w:proofErr w:type="spellEnd"/>
+      <w:r>
+        <w:rPr>
+          <w:sz w:val="24"/>
+          <w:szCs w:val="24"/>
+        </w:rPr>
+        <w:tab/>
+      </w:r>
+      <w:r>
+        <w:rPr>
+          <w:sz w:val="24"/>
+          <w:szCs w:val="24"/>
+        </w:rPr>
+        <w:tab/>
+      </w:r>
+      <w:r>
+        <w:rPr>
+          <w:sz w:val="24"/>
+          <w:szCs w:val="24"/>
+        </w:rPr>
+        <w:tab/>
+      </w:r>
+      <w:r>
+        <w:rPr>
+          <w:sz w:val="24"/>
+          <w:szCs w:val="24"/>
+        </w:rPr>
+        <w:tab/>
+      </w:r>
+      <w:r>
+        <w:rPr>
+          <w:b/>
+          <w:sz w:val="24"/>
+          <w:szCs w:val="24"/>
+        </w:rPr>
+        <w:t>30h</w:t>
+      </w:r>
     </w:p>
     <w:p>
       <w:pPr>
@@ -884,6 +1105,35 @@
         </w:rPr>
         <w:t>Datenbank-Konzept</w:t>
       </w:r>
+      <w:r>
+        <w:rPr>
+          <w:sz w:val="24"/>
+          <w:szCs w:val="24"/>
+        </w:rPr>
+        <w:tab/>
+      </w:r>
+      <w:r>
+        <w:rPr>
+          <w:sz w:val="24"/>
+          <w:szCs w:val="24"/>
+        </w:rPr>
+        <w:tab/>
+      </w:r>
+      <w:r>
+        <w:rPr>
+          <w:sz w:val="24"/>
+          <w:szCs w:val="24"/>
+        </w:rPr>
+        <w:tab/>
+        <w:t>10</w:t>
+      </w:r>
+      <w:r>
+        <w:rPr>
+          <w:sz w:val="24"/>
+          <w:szCs w:val="24"/>
+        </w:rPr>
+        <w:t>h</w:t>
+      </w:r>
     </w:p>
     <w:p>
       <w:pPr>
@@ -899,6 +1149,106 @@
           <w:szCs w:val="32"/>
         </w:rPr>
       </w:pPr>
+      <w:r>
+        <w:rPr>
+          <w:sz w:val="24"/>
+          <w:szCs w:val="24"/>
+        </w:rPr>
+        <w:t>Konzept der Klassen</w:t>
+      </w:r>
+      <w:r>
+        <w:rPr>
+          <w:sz w:val="24"/>
+          <w:szCs w:val="24"/>
+        </w:rPr>
+        <w:tab/>
+      </w:r>
+      <w:r>
+        <w:rPr>
+          <w:sz w:val="24"/>
+          <w:szCs w:val="24"/>
+        </w:rPr>
+        <w:tab/>
+      </w:r>
+      <w:r>
+        <w:rPr>
+          <w:sz w:val="24"/>
+          <w:szCs w:val="24"/>
+        </w:rPr>
+        <w:tab/>
+      </w:r>
+      <w:r>
+        <w:rPr>
+          <w:sz w:val="24"/>
+          <w:szCs w:val="24"/>
+        </w:rPr>
+        <w:t>15h</w:t>
+      </w:r>
+    </w:p>
+    <w:p>
+      <w:pPr>
+        <w:pStyle w:val="Listenabsatz"/>
+        <w:numPr>
+          <w:ilvl w:val="2"/>
+          <w:numId w:val="7"/>
+        </w:numPr>
+        <w:rPr>
+          <w:b/>
+          <w:bCs/>
+          <w:sz w:val="32"/>
+          <w:szCs w:val="32"/>
+        </w:rPr>
+      </w:pPr>
+      <w:r>
+        <w:rPr>
+          <w:sz w:val="24"/>
+          <w:szCs w:val="24"/>
+        </w:rPr>
+        <w:t>…</w:t>
+      </w:r>
+      <w:r>
+        <w:rPr>
+          <w:sz w:val="24"/>
+          <w:szCs w:val="24"/>
+        </w:rPr>
+        <w:tab/>
+      </w:r>
+      <w:r>
+        <w:rPr>
+          <w:sz w:val="24"/>
+          <w:szCs w:val="24"/>
+        </w:rPr>
+        <w:tab/>
+      </w:r>
+      <w:r>
+        <w:rPr>
+          <w:sz w:val="24"/>
+          <w:szCs w:val="24"/>
+        </w:rPr>
+        <w:tab/>
+      </w:r>
+      <w:r>
+        <w:rPr>
+          <w:sz w:val="24"/>
+          <w:szCs w:val="24"/>
+        </w:rPr>
+        <w:tab/>
+      </w:r>
+      <w:r>
+        <w:rPr>
+          <w:sz w:val="24"/>
+          <w:szCs w:val="24"/>
+        </w:rPr>
+        <w:tab/>
+      </w:r>
+      <w:r>
+        <w:rPr>
+          <w:sz w:val="24"/>
+          <w:szCs w:val="24"/>
+        </w:rPr>
+        <w:tab/>
+        <w:t>5h</w:t>
+      </w:r>
     </w:p>
     <w:p>
       <w:pPr>
@@ -961,6 +1311,20 @@
           <w:sz w:val="24"/>
           <w:szCs w:val="24"/>
         </w:rPr>
+        <w:tab/>
+      </w:r>
+      <w:r>
+        <w:rPr>
+          <w:sz w:val="24"/>
+          <w:szCs w:val="24"/>
+        </w:rPr>
+        <w:tab/>
+      </w:r>
+      <w:r>
+        <w:rPr>
+          <w:sz w:val="24"/>
+          <w:szCs w:val="24"/>
+        </w:rPr>
         <w:t>160h</w:t>
       </w:r>
     </w:p>
@@ -985,6 +1349,42 @@
         </w:rPr>
         <w:t>Entwicklung des Frontend</w:t>
       </w:r>
+      <w:r>
+        <w:rPr>
+          <w:sz w:val="24"/>
+          <w:szCs w:val="24"/>
+        </w:rPr>
+        <w:tab/>
+      </w:r>
+      <w:r>
+        <w:rPr>
+          <w:sz w:val="24"/>
+          <w:szCs w:val="24"/>
+        </w:rPr>
+        <w:tab/>
+      </w:r>
+      <w:r>
+        <w:rPr>
+          <w:sz w:val="24"/>
+          <w:szCs w:val="24"/>
+        </w:rPr>
+        <w:tab/>
+      </w:r>
+      <w:r>
+        <w:rPr>
+          <w:sz w:val="24"/>
+          <w:szCs w:val="24"/>
+        </w:rPr>
+        <w:tab/>
+      </w:r>
+      <w:r>
+        <w:rPr>
+          <w:b/>
+          <w:sz w:val="24"/>
+          <w:szCs w:val="24"/>
+        </w:rPr>
+        <w:t>100h</w:t>
+      </w:r>
     </w:p>
     <w:p>
       <w:pPr>
@@ -1000,15 +1400,116 @@
           <w:szCs w:val="32"/>
         </w:rPr>
       </w:pPr>
-      <w:proofErr w:type="spellStart"/>
-      <w:r>
-        <w:rPr>
-          <w:sz w:val="24"/>
-          <w:szCs w:val="24"/>
-        </w:rPr>
-        <w:t>some</w:t>
-      </w:r>
-      <w:proofErr w:type="spellEnd"/>
+      <w:r>
+        <w:rPr>
+          <w:sz w:val="24"/>
+          <w:szCs w:val="24"/>
+        </w:rPr>
+        <w:t>Umsetzung des UI-Designkonzepts</w:t>
+      </w:r>
+      <w:r>
+        <w:rPr>
+          <w:sz w:val="24"/>
+          <w:szCs w:val="24"/>
+        </w:rPr>
+        <w:tab/>
+        <w:t>30h</w:t>
+      </w:r>
+    </w:p>
+    <w:p>
+      <w:pPr>
+        <w:pStyle w:val="Listenabsatz"/>
+        <w:numPr>
+          <w:ilvl w:val="2"/>
+          <w:numId w:val="7"/>
+        </w:numPr>
+        <w:rPr>
+          <w:b/>
+          <w:bCs/>
+          <w:sz w:val="32"/>
+          <w:szCs w:val="32"/>
+        </w:rPr>
+      </w:pPr>
+      <w:r>
+        <w:rPr>
+          <w:sz w:val="24"/>
+          <w:szCs w:val="24"/>
+        </w:rPr>
+        <w:t>Implementierung der Funktionalitäten</w:t>
+      </w:r>
+      <w:r>
+        <w:rPr>
+          <w:sz w:val="24"/>
+          <w:szCs w:val="24"/>
+        </w:rPr>
+        <w:tab/>
+        <w:t>40h</w:t>
+      </w:r>
+    </w:p>
+    <w:p>
+      <w:pPr>
+        <w:pStyle w:val="Listenabsatz"/>
+        <w:numPr>
+          <w:ilvl w:val="2"/>
+          <w:numId w:val="7"/>
+        </w:numPr>
+        <w:rPr>
+          <w:b/>
+          <w:bCs/>
+          <w:sz w:val="32"/>
+          <w:szCs w:val="32"/>
+        </w:rPr>
+      </w:pPr>
+      <w:r>
+        <w:rPr>
+          <w:sz w:val="24"/>
+          <w:szCs w:val="24"/>
+        </w:rPr>
+        <w:t>…</w:t>
+      </w:r>
+      <w:r>
+        <w:rPr>
+          <w:sz w:val="24"/>
+          <w:szCs w:val="24"/>
+        </w:rPr>
+        <w:tab/>
+      </w:r>
+      <w:r>
+        <w:rPr>
+          <w:sz w:val="24"/>
+          <w:szCs w:val="24"/>
+        </w:rPr>
+        <w:tab/>
+      </w:r>
+      <w:r>
+        <w:rPr>
+          <w:sz w:val="24"/>
+          <w:szCs w:val="24"/>
+        </w:rPr>
+        <w:tab/>
+      </w:r>
+      <w:r>
+        <w:rPr>
+          <w:sz w:val="24"/>
+          <w:szCs w:val="24"/>
+        </w:rPr>
+        <w:tab/>
+      </w:r>
+      <w:r>
+        <w:rPr>
+          <w:sz w:val="24"/>
+          <w:szCs w:val="24"/>
+        </w:rPr>
+        <w:tab/>
+      </w:r>
+      <w:r>
+        <w:rPr>
+          <w:sz w:val="24"/>
+          <w:szCs w:val="24"/>
+        </w:rPr>
+        <w:tab/>
+        <w:t>30h</w:t>
+      </w:r>
     </w:p>
     <w:p>
       <w:pPr>
@@ -1031,6 +1532,42 @@
         </w:rPr>
         <w:t>Entwicklung des Backend</w:t>
       </w:r>
+      <w:r>
+        <w:rPr>
+          <w:sz w:val="24"/>
+          <w:szCs w:val="24"/>
+        </w:rPr>
+        <w:tab/>
+      </w:r>
+      <w:r>
+        <w:rPr>
+          <w:sz w:val="24"/>
+          <w:szCs w:val="24"/>
+        </w:rPr>
+        <w:tab/>
+      </w:r>
+      <w:r>
+        <w:rPr>
+          <w:sz w:val="24"/>
+          <w:szCs w:val="24"/>
+        </w:rPr>
+        <w:tab/>
+      </w:r>
+      <w:r>
+        <w:rPr>
+          <w:sz w:val="24"/>
+          <w:szCs w:val="24"/>
+        </w:rPr>
+        <w:tab/>
+      </w:r>
+      <w:r>
+        <w:rPr>
+          <w:b/>
+          <w:sz w:val="24"/>
+          <w:szCs w:val="24"/>
+        </w:rPr>
+        <w:t>60h</w:t>
+      </w:r>
     </w:p>
     <w:p>
       <w:pPr>
@@ -1053,6 +1590,65 @@
         </w:rPr>
         <w:t>Erstellung der Datenbank</w:t>
       </w:r>
+      <w:r>
+        <w:rPr>
+          <w:sz w:val="24"/>
+          <w:szCs w:val="24"/>
+        </w:rPr>
+        <w:tab/>
+      </w:r>
+      <w:r>
+        <w:rPr>
+          <w:sz w:val="24"/>
+          <w:szCs w:val="24"/>
+        </w:rPr>
+        <w:tab/>
+      </w:r>
+      <w:r>
+        <w:rPr>
+          <w:sz w:val="24"/>
+          <w:szCs w:val="24"/>
+        </w:rPr>
+        <w:tab/>
+        <w:t>10h</w:t>
+      </w:r>
+    </w:p>
+    <w:p>
+      <w:pPr>
+        <w:pStyle w:val="Listenabsatz"/>
+        <w:numPr>
+          <w:ilvl w:val="2"/>
+          <w:numId w:val="7"/>
+        </w:numPr>
+        <w:rPr>
+          <w:b/>
+          <w:bCs/>
+          <w:sz w:val="32"/>
+          <w:szCs w:val="32"/>
+        </w:rPr>
+      </w:pPr>
+      <w:r>
+        <w:rPr>
+          <w:sz w:val="24"/>
+          <w:szCs w:val="24"/>
+        </w:rPr>
+        <w:t>Implementierung der Klassen</w:t>
+      </w:r>
+      <w:r>
+        <w:rPr>
+          <w:sz w:val="24"/>
+          <w:szCs w:val="24"/>
+        </w:rPr>
+        <w:tab/>
+      </w:r>
+      <w:r>
+        <w:rPr>
+          <w:sz w:val="24"/>
+          <w:szCs w:val="24"/>
+        </w:rPr>
+        <w:tab/>
+        <w:t>20h</w:t>
+      </w:r>
     </w:p>
     <w:p>
       <w:pPr>
@@ -1074,6 +1670,20 @@
           <w:szCs w:val="24"/>
         </w:rPr>
         <w:t>Testen der Applikation</w:t>
+      </w:r>
+      <w:r>
+        <w:rPr>
+          <w:sz w:val="24"/>
+          <w:szCs w:val="24"/>
+        </w:rPr>
+        <w:tab/>
+      </w:r>
+      <w:r>
+        <w:rPr>
+          <w:sz w:val="24"/>
+          <w:szCs w:val="24"/>
+        </w:rPr>
+        <w:tab/>
       </w:r>
       <w:r>
         <w:rPr>
@@ -1126,6 +1736,42 @@
         </w:rPr>
         <w:t>Testen des Frontend</w:t>
       </w:r>
+      <w:r>
+        <w:rPr>
+          <w:sz w:val="24"/>
+          <w:szCs w:val="24"/>
+        </w:rPr>
+        <w:tab/>
+      </w:r>
+      <w:r>
+        <w:rPr>
+          <w:sz w:val="24"/>
+          <w:szCs w:val="24"/>
+        </w:rPr>
+        <w:tab/>
+      </w:r>
+      <w:r>
+        <w:rPr>
+          <w:sz w:val="24"/>
+          <w:szCs w:val="24"/>
+        </w:rPr>
+        <w:tab/>
+      </w:r>
+      <w:r>
+        <w:rPr>
+          <w:sz w:val="24"/>
+          <w:szCs w:val="24"/>
+        </w:rPr>
+        <w:tab/>
+      </w:r>
+      <w:r>
+        <w:rPr>
+          <w:sz w:val="24"/>
+          <w:szCs w:val="24"/>
+        </w:rPr>
+        <w:tab/>
+        <w:t>20h</w:t>
+      </w:r>
     </w:p>
     <w:p>
       <w:pPr>
@@ -1173,6 +1819,42 @@
         </w:rPr>
         <w:t>Testen des Backend</w:t>
       </w:r>
+      <w:r>
+        <w:rPr>
+          <w:sz w:val="24"/>
+          <w:szCs w:val="24"/>
+        </w:rPr>
+        <w:tab/>
+      </w:r>
+      <w:r>
+        <w:rPr>
+          <w:sz w:val="24"/>
+          <w:szCs w:val="24"/>
+        </w:rPr>
+        <w:tab/>
+      </w:r>
+      <w:r>
+        <w:rPr>
+          <w:sz w:val="24"/>
+          <w:szCs w:val="24"/>
+        </w:rPr>
+        <w:tab/>
+      </w:r>
+      <w:r>
+        <w:rPr>
+          <w:sz w:val="24"/>
+          <w:szCs w:val="24"/>
+        </w:rPr>
+        <w:tab/>
+      </w:r>
+      <w:r>
+        <w:rPr>
+          <w:sz w:val="24"/>
+          <w:szCs w:val="24"/>
+        </w:rPr>
+        <w:tab/>
+        <w:t>30h</w:t>
+      </w:r>
     </w:p>
     <w:p>
       <w:pPr>
@@ -1245,6 +1927,20 @@
           <w:sz w:val="24"/>
           <w:szCs w:val="24"/>
         </w:rPr>
+        <w:tab/>
+      </w:r>
+      <w:r>
+        <w:rPr>
+          <w:sz w:val="24"/>
+          <w:szCs w:val="24"/>
+        </w:rPr>
+        <w:tab/>
+      </w:r>
+      <w:r>
+        <w:rPr>
+          <w:sz w:val="24"/>
+          <w:szCs w:val="24"/>
+        </w:rPr>
         <w:t>50h</w:t>
       </w:r>
     </w:p>
@@ -1458,14 +2154,7 @@
           <w:sz w:val="24"/>
           <w:szCs w:val="24"/>
         </w:rPr>
-        <w:t>Installationsanweisung (</w:t>
-      </w:r>
-      <w:r>
-        <w:rPr>
-          <w:sz w:val="24"/>
-          <w:szCs w:val="24"/>
-        </w:rPr>
-        <w:t>Server</w:t>
+        <w:t>Installationsanweisung (Server</w:t>
       </w:r>
       <w:r>
         <w:rPr>
@@ -1498,68 +2187,52 @@
         <w:t>Some</w:t>
       </w:r>
       <w:proofErr w:type="spellEnd"/>
-      <w:r>
-        <w:rPr>
-          <w:sz w:val="24"/>
-          <w:szCs w:val="24"/>
-        </w:rPr>
-        <w:br/>
-      </w:r>
-      <w:r>
-        <w:rPr>
-          <w:sz w:val="24"/>
-          <w:szCs w:val="24"/>
-        </w:rPr>
-        <w:br/>
-      </w:r>
-    </w:p>
-    <w:p>
-      <w:pPr>
-        <w:rPr>
-          <w:b/>
-          <w:bCs/>
-          <w:sz w:val="32"/>
-          <w:szCs w:val="32"/>
-        </w:rPr>
-      </w:pPr>
-    </w:p>
-    <w:p>
-      <w:pPr>
-        <w:rPr>
-          <w:b/>
-          <w:bCs/>
-          <w:sz w:val="32"/>
-          <w:szCs w:val="32"/>
-        </w:rPr>
-      </w:pPr>
-    </w:p>
-    <w:p>
-      <w:pPr>
-        <w:rPr>
-          <w:b/>
-          <w:bCs/>
-          <w:sz w:val="32"/>
-          <w:szCs w:val="32"/>
-        </w:rPr>
-      </w:pPr>
-    </w:p>
-    <w:p>
-      <w:pPr>
-        <w:rPr>
-          <w:b/>
-          <w:bCs/>
-          <w:sz w:val="32"/>
-          <w:szCs w:val="32"/>
-        </w:rPr>
-      </w:pPr>
-    </w:p>
-    <w:p>
-      <w:pPr>
-        <w:rPr>
-          <w:b/>
-          <w:bCs/>
-          <w:sz w:val="32"/>
-          <w:szCs w:val="32"/>
+    </w:p>
+    <w:p>
+      <w:pPr>
+        <w:rPr>
+          <w:sz w:val="24"/>
+          <w:szCs w:val="24"/>
+        </w:rPr>
+      </w:pPr>
+    </w:p>
+    <w:p>
+      <w:pPr>
+        <w:rPr>
+          <w:sz w:val="24"/>
+          <w:szCs w:val="24"/>
+        </w:rPr>
+      </w:pPr>
+    </w:p>
+    <w:p>
+      <w:pPr>
+        <w:rPr>
+          <w:sz w:val="24"/>
+          <w:szCs w:val="24"/>
+        </w:rPr>
+      </w:pPr>
+    </w:p>
+    <w:p>
+      <w:pPr>
+        <w:rPr>
+          <w:sz w:val="24"/>
+          <w:szCs w:val="24"/>
+        </w:rPr>
+      </w:pPr>
+    </w:p>
+    <w:p>
+      <w:pPr>
+        <w:rPr>
+          <w:sz w:val="24"/>
+          <w:szCs w:val="24"/>
+        </w:rPr>
+      </w:pPr>
+    </w:p>
+    <w:p>
+      <w:pPr>
+        <w:rPr>
+          <w:sz w:val="24"/>
+          <w:szCs w:val="24"/>
         </w:rPr>
       </w:pPr>
     </w:p>
@@ -1715,7 +2388,14 @@
                                 <w:sz w:val="22"/>
                                 <w:szCs w:val="22"/>
                               </w:rPr>
-                              <w:t>: Startbildschirm für Beifahrer</w:t>
+                              <w:t xml:space="preserve">: Startbildschirm für </w:t>
+                            </w:r>
+                            <w:r>
+                              <w:rPr>
+                                <w:sz w:val="22"/>
+                                <w:szCs w:val="22"/>
+                              </w:rPr>
+                              <w:t>Mitfahrer</w:t>
                             </w:r>
                           </w:p>
                         </w:txbxContent>
@@ -1799,7 +2479,14 @@
                           <w:sz w:val="22"/>
                           <w:szCs w:val="22"/>
                         </w:rPr>
-                        <w:t>: Startbildschirm für Beifahrer</w:t>
+                        <w:t xml:space="preserve">: Startbildschirm für </w:t>
+                      </w:r>
+                      <w:r>
+                        <w:rPr>
+                          <w:sz w:val="22"/>
+                          <w:szCs w:val="22"/>
+                        </w:rPr>
+                        <w:t>Mitfahrer</w:t>
                       </w:r>
                     </w:p>
                   </w:txbxContent>
@@ -2071,7 +2758,21 @@
                                 <w:sz w:val="22"/>
                                 <w:szCs w:val="22"/>
                               </w:rPr>
-                              <w:t>: Fahrerauswahl</w:t>
+                              <w:t xml:space="preserve">: </w:t>
+                            </w:r>
+                            <w:r>
+                              <w:rPr>
+                                <w:sz w:val="22"/>
+                                <w:szCs w:val="22"/>
+                              </w:rPr>
+                              <w:t xml:space="preserve">Übersicht über verfügbare </w:t>
+                            </w:r>
+                            <w:r>
+                              <w:rPr>
+                                <w:sz w:val="22"/>
+                                <w:szCs w:val="22"/>
+                              </w:rPr>
+                              <w:t>Fahrer</w:t>
                             </w:r>
                           </w:p>
                         </w:txbxContent>
@@ -2150,7 +2851,21 @@
                           <w:sz w:val="22"/>
                           <w:szCs w:val="22"/>
                         </w:rPr>
-                        <w:t>: Fahrerauswahl</w:t>
+                        <w:t xml:space="preserve">: </w:t>
+                      </w:r>
+                      <w:r>
+                        <w:rPr>
+                          <w:sz w:val="22"/>
+                          <w:szCs w:val="22"/>
+                        </w:rPr>
+                        <w:t xml:space="preserve">Übersicht über verfügbare </w:t>
+                      </w:r>
+                      <w:r>
+                        <w:rPr>
+                          <w:sz w:val="22"/>
+                          <w:szCs w:val="22"/>
+                        </w:rPr>
+                        <w:t>Fahrer</w:t>
                       </w:r>
                     </w:p>
                   </w:txbxContent>
@@ -2327,12 +3042,22 @@
     <w:p>
       <w:pPr>
         <w:pStyle w:val="Listenabsatz"/>
+        <w:tabs>
+          <w:tab w:val="left" w:pos="3732"/>
+        </w:tabs>
         <w:ind w:left="708"/>
         <w:rPr>
           <w:sz w:val="24"/>
           <w:szCs w:val="24"/>
         </w:rPr>
       </w:pPr>
+      <w:r>
+        <w:rPr>
+          <w:sz w:val="24"/>
+          <w:szCs w:val="24"/>
+        </w:rPr>
+        <w:tab/>
+      </w:r>
     </w:p>
     <w:p>
       <w:pPr>
@@ -3897,6 +4622,7 @@
   <w:style w:type="character" w:default="1" w:styleId="Absatz-Standardschriftart">
     <w:name w:val="Default Paragraph Font"/>
     <w:uiPriority w:val="1"/>
+    <w:semiHidden/>
     <w:unhideWhenUsed/>
   </w:style>
   <w:style w:type="table" w:default="1" w:styleId="NormaleTabelle">

</xml_diff>

<commit_message>
Update von Projektbeschreibung und Zeitplanung
</commit_message>
<xml_diff>
--- a/Projektantrag/Projektantrag-Update.docx
+++ b/Projektantrag/Projektantrag-Update.docx
@@ -390,7 +390,7 @@
       </w:r>
       <w:r>
         <w:br/>
-        <w:t>Aktuell gibt es keine Möglichkeit für Schülerinnen und Schüler, auf dem Weg von bzw. zur Schule spontan Mitfahrgelegenheiten zu finden,</w:t>
+        <w:t>Aktuell gibt es keine Möglichkeit für Schülerinnen und Schüler, auf dem Weg von bzw. zur Schule Mitfahrgelegenheiten zu finden,</w:t>
       </w:r>
       <w:r>
         <w:t xml:space="preserve"> wenn unerwartete Komplikationen auf dem Weg, zum Beispiel einem Zugausfall, auftreten</w:t>
@@ -405,7 +405,19 @@
         <w:br/>
       </w:r>
       <w:r>
-        <w:t>Daher entwickeln wir eine Applikation für Android-Smartphones, die dies</w:t>
+        <w:t xml:space="preserve">Daher entwickeln wir eine </w:t>
+      </w:r>
+      <w:r>
+        <w:t xml:space="preserve">mobile </w:t>
+      </w:r>
+      <w:r>
+        <w:t xml:space="preserve">Applikation </w:t>
+      </w:r>
+      <w:r>
+        <w:t xml:space="preserve">in Java </w:t>
+      </w:r>
+      <w:r>
+        <w:t>für Android-Smartphones, die dies</w:t>
       </w:r>
       <w:r>
         <w:t>e Funktion</w:t>
@@ -454,7 +466,13 @@
         <w:t xml:space="preserve"> und Absprache</w:t>
       </w:r>
       <w:r>
-        <w:t xml:space="preserve"> soll sichergestellt werden, dass Probleme </w:t>
+        <w:t xml:space="preserve"> soll sichergestellt werden, dass </w:t>
+      </w:r>
+      <w:r>
+        <w:t>Blockaden</w:t>
+      </w:r>
+      <w:r>
+        <w:t xml:space="preserve"> </w:t>
       </w:r>
       <w:r>
         <w:t>bei</w:t>
@@ -463,12 +481,33 @@
         <w:t xml:space="preserve"> Aufgaben rechtzeitig erkannt und gemeinsam gelöst werden können. </w:t>
       </w:r>
       <w:r>
+        <w:br/>
+      </w:r>
+      <w:r>
         <w:t>Aufgaben können sich jederzeit aus dem Backlog geholt werden.</w:t>
       </w:r>
     </w:p>
     <w:p>
       <w:r>
-        <w:t xml:space="preserve">Um einen Überblick über unsere Aufgaben zu behalten, benutzen wir ein Kanban Board aus GitHub. Dort sind die Aufgaben nach Modul (Frontend oder Backend) aufgeteilt. </w:t>
+        <w:t>Um einen Überblick über unsere Aufgaben zu behalten, benutzen wir ein Kanban Board aus GitHub. Dort sind die Aufgaben nach Modul (</w:t>
+      </w:r>
+      <w:r>
+        <w:t xml:space="preserve">sprich </w:t>
+      </w:r>
+      <w:r>
+        <w:t>Fron</w:t>
+      </w:r>
+      <w:r>
+        <w:t>t-</w:t>
+      </w:r>
+      <w:r>
+        <w:t xml:space="preserve"> </w:t>
+      </w:r>
+      <w:r>
+        <w:t>und</w:t>
+      </w:r>
+      <w:r>
+        <w:t xml:space="preserve"> Backend) aufgeteilt. </w:t>
       </w:r>
     </w:p>
     <w:p>
@@ -757,6 +796,13 @@
           <w:sz w:val="24"/>
           <w:szCs w:val="24"/>
         </w:rPr>
+        <w:tab/>
+      </w:r>
+      <w:r>
+        <w:rPr>
+          <w:sz w:val="24"/>
+          <w:szCs w:val="24"/>
+        </w:rPr>
         <w:t>60h</w:t>
       </w:r>
     </w:p>
@@ -813,6 +859,13 @@
       </w:r>
       <w:r>
         <w:rPr>
+          <w:sz w:val="24"/>
+          <w:szCs w:val="24"/>
+        </w:rPr>
+        <w:tab/>
+      </w:r>
+      <w:r>
+        <w:rPr>
           <w:b/>
           <w:sz w:val="24"/>
           <w:szCs w:val="24"/>
@@ -875,6 +928,13 @@
           <w:sz w:val="24"/>
           <w:szCs w:val="24"/>
         </w:rPr>
+        <w:tab/>
+      </w:r>
+      <w:r>
+        <w:rPr>
+          <w:sz w:val="24"/>
+          <w:szCs w:val="24"/>
+        </w:rPr>
         <w:t>10h</w:t>
       </w:r>
     </w:p>
@@ -912,6 +972,19 @@
           <w:szCs w:val="24"/>
         </w:rPr>
         <w:tab/>
+      </w:r>
+      <w:r>
+        <w:rPr>
+          <w:sz w:val="24"/>
+          <w:szCs w:val="24"/>
+        </w:rPr>
+        <w:tab/>
+      </w:r>
+      <w:r>
+        <w:rPr>
+          <w:sz w:val="24"/>
+          <w:szCs w:val="24"/>
+        </w:rPr>
         <w:t>10h</w:t>
       </w:r>
     </w:p>
@@ -977,6 +1050,19 @@
           <w:szCs w:val="24"/>
         </w:rPr>
         <w:tab/>
+      </w:r>
+      <w:r>
+        <w:rPr>
+          <w:sz w:val="24"/>
+          <w:szCs w:val="24"/>
+        </w:rPr>
+        <w:tab/>
+      </w:r>
+      <w:r>
+        <w:rPr>
+          <w:sz w:val="24"/>
+          <w:szCs w:val="24"/>
+        </w:rPr>
         <w:t>10h</w:t>
       </w:r>
     </w:p>
@@ -1040,6 +1126,13 @@
       </w:r>
       <w:r>
         <w:rPr>
+          <w:sz w:val="24"/>
+          <w:szCs w:val="24"/>
+        </w:rPr>
+        <w:tab/>
+      </w:r>
+      <w:r>
+        <w:rPr>
           <w:b/>
           <w:sz w:val="24"/>
           <w:szCs w:val="24"/>
@@ -1088,6 +1181,19 @@
           <w:szCs w:val="24"/>
         </w:rPr>
         <w:tab/>
+      </w:r>
+      <w:r>
+        <w:rPr>
+          <w:sz w:val="24"/>
+          <w:szCs w:val="24"/>
+        </w:rPr>
+        <w:tab/>
+      </w:r>
+      <w:r>
+        <w:rPr>
+          <w:sz w:val="24"/>
+          <w:szCs w:val="24"/>
+        </w:rPr>
         <w:t>10</w:t>
       </w:r>
       <w:r>
@@ -1145,6 +1251,13 @@
           <w:sz w:val="24"/>
           <w:szCs w:val="24"/>
         </w:rPr>
+        <w:tab/>
+      </w:r>
+      <w:r>
+        <w:rPr>
+          <w:sz w:val="24"/>
+          <w:szCs w:val="24"/>
+        </w:rPr>
         <w:t>15h</w:t>
       </w:r>
     </w:p>
@@ -1210,6 +1323,19 @@
           <w:szCs w:val="24"/>
         </w:rPr>
         <w:tab/>
+      </w:r>
+      <w:r>
+        <w:rPr>
+          <w:sz w:val="24"/>
+          <w:szCs w:val="24"/>
+        </w:rPr>
+        <w:tab/>
+      </w:r>
+      <w:r>
+        <w:rPr>
+          <w:sz w:val="24"/>
+          <w:szCs w:val="24"/>
+        </w:rPr>
         <w:t>5h</w:t>
       </w:r>
     </w:p>
@@ -1297,6 +1423,13 @@
           <w:sz w:val="24"/>
           <w:szCs w:val="24"/>
         </w:rPr>
+        <w:tab/>
+      </w:r>
+      <w:r>
+        <w:rPr>
+          <w:sz w:val="24"/>
+          <w:szCs w:val="24"/>
+        </w:rPr>
         <w:t>160h</w:t>
       </w:r>
     </w:p>
@@ -1351,6 +1484,13 @@
       </w:r>
       <w:r>
         <w:rPr>
+          <w:sz w:val="24"/>
+          <w:szCs w:val="24"/>
+        </w:rPr>
+        <w:tab/>
+      </w:r>
+      <w:r>
+        <w:rPr>
           <w:b/>
           <w:sz w:val="24"/>
           <w:szCs w:val="24"/>
@@ -1385,6 +1525,19 @@
           <w:szCs w:val="24"/>
         </w:rPr>
         <w:tab/>
+      </w:r>
+      <w:r>
+        <w:rPr>
+          <w:sz w:val="24"/>
+          <w:szCs w:val="24"/>
+        </w:rPr>
+        <w:tab/>
+      </w:r>
+      <w:r>
+        <w:rPr>
+          <w:sz w:val="24"/>
+          <w:szCs w:val="24"/>
+        </w:rPr>
         <w:t>30h</w:t>
       </w:r>
     </w:p>
@@ -1415,6 +1568,19 @@
           <w:szCs w:val="24"/>
         </w:rPr>
         <w:tab/>
+      </w:r>
+      <w:r>
+        <w:rPr>
+          <w:sz w:val="24"/>
+          <w:szCs w:val="24"/>
+        </w:rPr>
+        <w:tab/>
+      </w:r>
+      <w:r>
+        <w:rPr>
+          <w:sz w:val="24"/>
+          <w:szCs w:val="24"/>
+        </w:rPr>
         <w:t>40h</w:t>
       </w:r>
     </w:p>
@@ -1480,6 +1646,19 @@
           <w:szCs w:val="24"/>
         </w:rPr>
         <w:tab/>
+      </w:r>
+      <w:r>
+        <w:rPr>
+          <w:sz w:val="24"/>
+          <w:szCs w:val="24"/>
+        </w:rPr>
+        <w:tab/>
+      </w:r>
+      <w:r>
+        <w:rPr>
+          <w:sz w:val="24"/>
+          <w:szCs w:val="24"/>
+        </w:rPr>
         <w:t>30h</w:t>
       </w:r>
     </w:p>
@@ -1534,6 +1713,13 @@
       </w:r>
       <w:r>
         <w:rPr>
+          <w:sz w:val="24"/>
+          <w:szCs w:val="24"/>
+        </w:rPr>
+        <w:tab/>
+      </w:r>
+      <w:r>
+        <w:rPr>
           <w:b/>
           <w:sz w:val="24"/>
           <w:szCs w:val="24"/>
@@ -1582,6 +1768,19 @@
           <w:szCs w:val="24"/>
         </w:rPr>
         <w:tab/>
+      </w:r>
+      <w:r>
+        <w:rPr>
+          <w:sz w:val="24"/>
+          <w:szCs w:val="24"/>
+        </w:rPr>
+        <w:tab/>
+      </w:r>
+      <w:r>
+        <w:rPr>
+          <w:sz w:val="24"/>
+          <w:szCs w:val="24"/>
+        </w:rPr>
         <w:t>10h</w:t>
       </w:r>
     </w:p>
@@ -1619,6 +1818,19 @@
           <w:szCs w:val="24"/>
         </w:rPr>
         <w:tab/>
+      </w:r>
+      <w:r>
+        <w:rPr>
+          <w:sz w:val="24"/>
+          <w:szCs w:val="24"/>
+        </w:rPr>
+        <w:tab/>
+      </w:r>
+      <w:r>
+        <w:rPr>
+          <w:sz w:val="24"/>
+          <w:szCs w:val="24"/>
+        </w:rPr>
         <w:t>20h</w:t>
       </w:r>
     </w:p>
@@ -1651,6 +1863,13 @@
           <w:szCs w:val="24"/>
         </w:rPr>
         <w:t>Testen der Applikation</w:t>
+      </w:r>
+      <w:r>
+        <w:rPr>
+          <w:sz w:val="24"/>
+          <w:szCs w:val="24"/>
+        </w:rPr>
+        <w:tab/>
       </w:r>
       <w:r>
         <w:rPr>
@@ -1751,6 +1970,20 @@
           <w:szCs w:val="24"/>
         </w:rPr>
         <w:tab/>
+      </w:r>
+      <w:r>
+        <w:rPr>
+          <w:sz w:val="24"/>
+          <w:szCs w:val="24"/>
+        </w:rPr>
+        <w:tab/>
+      </w:r>
+      <w:r>
+        <w:rPr>
+          <w:b/>
+          <w:sz w:val="24"/>
+          <w:szCs w:val="24"/>
+        </w:rPr>
         <w:t>20h</w:t>
       </w:r>
     </w:p>
@@ -1768,15 +2001,55 @@
           <w:szCs w:val="32"/>
         </w:rPr>
       </w:pPr>
-      <w:proofErr w:type="spellStart"/>
-      <w:r>
-        <w:rPr>
-          <w:sz w:val="24"/>
-          <w:szCs w:val="24"/>
-        </w:rPr>
-        <w:t>some</w:t>
-      </w:r>
-      <w:proofErr w:type="spellEnd"/>
+      <w:r>
+        <w:rPr>
+          <w:sz w:val="24"/>
+          <w:szCs w:val="24"/>
+        </w:rPr>
+        <w:t>Funktionstest</w:t>
+      </w:r>
+      <w:r>
+        <w:rPr>
+          <w:sz w:val="24"/>
+          <w:szCs w:val="24"/>
+        </w:rPr>
+        <w:tab/>
+      </w:r>
+      <w:r>
+        <w:rPr>
+          <w:sz w:val="24"/>
+          <w:szCs w:val="24"/>
+        </w:rPr>
+        <w:tab/>
+      </w:r>
+      <w:r>
+        <w:rPr>
+          <w:sz w:val="24"/>
+          <w:szCs w:val="24"/>
+        </w:rPr>
+        <w:tab/>
+      </w:r>
+      <w:r>
+        <w:rPr>
+          <w:sz w:val="24"/>
+          <w:szCs w:val="24"/>
+        </w:rPr>
+        <w:tab/>
+      </w:r>
+      <w:r>
+        <w:rPr>
+          <w:sz w:val="24"/>
+          <w:szCs w:val="24"/>
+        </w:rPr>
+        <w:tab/>
+      </w:r>
+      <w:r>
+        <w:rPr>
+          <w:sz w:val="24"/>
+          <w:szCs w:val="24"/>
+        </w:rPr>
+        <w:t>20h</w:t>
+      </w:r>
     </w:p>
     <w:p>
       <w:pPr>
@@ -1834,6 +2107,20 @@
           <w:szCs w:val="24"/>
         </w:rPr>
         <w:tab/>
+      </w:r>
+      <w:r>
+        <w:rPr>
+          <w:sz w:val="24"/>
+          <w:szCs w:val="24"/>
+        </w:rPr>
+        <w:tab/>
+      </w:r>
+      <w:r>
+        <w:rPr>
+          <w:b/>
+          <w:sz w:val="24"/>
+          <w:szCs w:val="24"/>
+        </w:rPr>
         <w:t>30h</w:t>
       </w:r>
     </w:p>
@@ -1851,57 +2138,68 @@
           <w:szCs w:val="32"/>
         </w:rPr>
       </w:pPr>
-      <w:proofErr w:type="spellStart"/>
-      <w:r>
-        <w:rPr>
-          <w:sz w:val="24"/>
-          <w:szCs w:val="24"/>
-        </w:rPr>
-        <w:t>S</w:t>
-      </w:r>
-      <w:r>
-        <w:rPr>
-          <w:sz w:val="24"/>
-          <w:szCs w:val="24"/>
-        </w:rPr>
-        <w:t>ome</w:t>
-      </w:r>
-      <w:proofErr w:type="spellEnd"/>
-      <w:r>
-        <w:rPr>
-          <w:sz w:val="24"/>
-          <w:szCs w:val="24"/>
-        </w:rPr>
-        <w:tab/>
-      </w:r>
-      <w:r>
-        <w:rPr>
-          <w:sz w:val="24"/>
-          <w:szCs w:val="24"/>
-        </w:rPr>
-        <w:tab/>
-      </w:r>
-      <w:r>
-        <w:rPr>
-          <w:sz w:val="24"/>
-          <w:szCs w:val="24"/>
-        </w:rPr>
-        <w:tab/>
-      </w:r>
-      <w:r>
-        <w:rPr>
-          <w:sz w:val="24"/>
-          <w:szCs w:val="24"/>
-        </w:rPr>
-        <w:tab/>
-      </w:r>
-      <w:r>
-        <w:rPr>
-          <w:sz w:val="24"/>
-          <w:szCs w:val="24"/>
-        </w:rPr>
-        <w:tab/>
-        <w:t>??h</w:t>
+      <w:r>
+        <w:rPr>
+          <w:sz w:val="24"/>
+          <w:szCs w:val="24"/>
+        </w:rPr>
+        <w:t>Unit Tests</w:t>
+      </w:r>
+      <w:r>
+        <w:rPr>
+          <w:sz w:val="24"/>
+          <w:szCs w:val="24"/>
+        </w:rPr>
+        <w:tab/>
+      </w:r>
+      <w:r>
+        <w:rPr>
+          <w:sz w:val="24"/>
+          <w:szCs w:val="24"/>
+        </w:rPr>
+        <w:tab/>
+      </w:r>
+      <w:r>
+        <w:rPr>
+          <w:sz w:val="24"/>
+          <w:szCs w:val="24"/>
+        </w:rPr>
+        <w:tab/>
+      </w:r>
+      <w:r>
+        <w:rPr>
+          <w:sz w:val="24"/>
+          <w:szCs w:val="24"/>
+        </w:rPr>
+        <w:tab/>
+      </w:r>
+      <w:r>
+        <w:rPr>
+          <w:sz w:val="24"/>
+          <w:szCs w:val="24"/>
+        </w:rPr>
+        <w:tab/>
+      </w:r>
+      <w:r>
+        <w:rPr>
+          <w:sz w:val="24"/>
+          <w:szCs w:val="24"/>
+        </w:rPr>
+        <w:tab/>
+      </w:r>
+      <w:r>
+        <w:rPr>
+          <w:sz w:val="24"/>
+          <w:szCs w:val="24"/>
+        </w:rPr>
+        <w:t>30</w:t>
+      </w:r>
+      <w:r>
+        <w:rPr>
+          <w:sz w:val="24"/>
+          <w:szCs w:val="24"/>
+        </w:rPr>
+        <w:t>h</w:t>
       </w:r>
     </w:p>
     <w:p>
@@ -1973,6 +2271,13 @@
           <w:sz w:val="24"/>
           <w:szCs w:val="24"/>
         </w:rPr>
+        <w:tab/>
+      </w:r>
+      <w:r>
+        <w:rPr>
+          <w:sz w:val="24"/>
+          <w:szCs w:val="24"/>
+        </w:rPr>
         <w:t>50h</w:t>
       </w:r>
     </w:p>
@@ -1997,37 +2302,42 @@
         </w:rPr>
         <w:t>Dokumentation erstellen</w:t>
       </w:r>
-    </w:p>
-    <w:p>
-      <w:pPr>
-        <w:pStyle w:val="Listenabsatz"/>
-        <w:numPr>
-          <w:ilvl w:val="2"/>
-          <w:numId w:val="7"/>
-        </w:numPr>
-        <w:rPr>
-          <w:b/>
-          <w:bCs/>
-          <w:sz w:val="32"/>
-          <w:szCs w:val="32"/>
-        </w:rPr>
-      </w:pPr>
-      <w:proofErr w:type="spellStart"/>
-      <w:r>
-        <w:rPr>
-          <w:sz w:val="24"/>
-          <w:szCs w:val="24"/>
-        </w:rPr>
-        <w:t>S</w:t>
-      </w:r>
-      <w:r>
-        <w:rPr>
-          <w:sz w:val="24"/>
-          <w:szCs w:val="24"/>
-        </w:rPr>
-        <w:t>ome</w:t>
-      </w:r>
-      <w:proofErr w:type="spellEnd"/>
+      <w:r>
+        <w:rPr>
+          <w:sz w:val="24"/>
+          <w:szCs w:val="24"/>
+        </w:rPr>
+        <w:tab/>
+      </w:r>
+      <w:r>
+        <w:rPr>
+          <w:sz w:val="24"/>
+          <w:szCs w:val="24"/>
+        </w:rPr>
+        <w:tab/>
+      </w:r>
+      <w:r>
+        <w:rPr>
+          <w:sz w:val="24"/>
+          <w:szCs w:val="24"/>
+        </w:rPr>
+        <w:tab/>
+      </w:r>
+      <w:r>
+        <w:rPr>
+          <w:sz w:val="24"/>
+          <w:szCs w:val="24"/>
+        </w:rPr>
+        <w:tab/>
+      </w:r>
+      <w:r>
+        <w:rPr>
+          <w:sz w:val="24"/>
+          <w:szCs w:val="24"/>
+        </w:rPr>
+        <w:tab/>
+        <w:t>30h</w:t>
+      </w:r>
     </w:p>
     <w:p>
       <w:pPr>
@@ -2048,32 +2358,30 @@
           <w:sz w:val="24"/>
           <w:szCs w:val="24"/>
         </w:rPr>
-        <w:t>Benutzerhandbuch (Client)</w:t>
-      </w:r>
-    </w:p>
-    <w:p>
-      <w:pPr>
-        <w:pStyle w:val="Listenabsatz"/>
-        <w:numPr>
-          <w:ilvl w:val="2"/>
-          <w:numId w:val="7"/>
-        </w:numPr>
-        <w:rPr>
-          <w:b/>
-          <w:bCs/>
-          <w:sz w:val="32"/>
-          <w:szCs w:val="32"/>
-        </w:rPr>
-      </w:pPr>
-      <w:proofErr w:type="spellStart"/>
-      <w:r>
-        <w:rPr>
-          <w:sz w:val="24"/>
-          <w:szCs w:val="24"/>
-        </w:rPr>
-        <w:t>Some</w:t>
-      </w:r>
-      <w:proofErr w:type="spellEnd"/>
+        <w:t xml:space="preserve">Benutzerhandbuch </w:t>
+      </w:r>
+      <w:r>
+        <w:rPr>
+          <w:sz w:val="24"/>
+          <w:szCs w:val="24"/>
+        </w:rPr>
+        <w:t xml:space="preserve">&amp; Installationsanleitung </w:t>
+      </w:r>
+      <w:r>
+        <w:rPr>
+          <w:sz w:val="24"/>
+          <w:szCs w:val="24"/>
+        </w:rPr>
+        <w:t>(Client)</w:t>
+      </w:r>
+      <w:r>
+        <w:rPr>
+          <w:sz w:val="24"/>
+          <w:szCs w:val="24"/>
+        </w:rPr>
+        <w:tab/>
+        <w:t>10h</w:t>
+      </w:r>
     </w:p>
     <w:p>
       <w:pPr>
@@ -2094,16 +2402,33 @@
           <w:sz w:val="24"/>
           <w:szCs w:val="24"/>
         </w:rPr>
-        <w:t>Benutzerhandbuch (Server)</w:t>
-      </w:r>
-    </w:p>
-    <w:p>
-      <w:pPr>
-        <w:pStyle w:val="Listenabsatz"/>
-        <w:numPr>
-          <w:ilvl w:val="2"/>
-          <w:numId w:val="7"/>
-        </w:numPr>
+        <w:t xml:space="preserve">Benutzerhandbuch </w:t>
+      </w:r>
+      <w:r>
+        <w:rPr>
+          <w:sz w:val="24"/>
+          <w:szCs w:val="24"/>
+        </w:rPr>
+        <w:t xml:space="preserve">&amp; Installationsanleitung </w:t>
+      </w:r>
+      <w:r>
+        <w:rPr>
+          <w:sz w:val="24"/>
+          <w:szCs w:val="24"/>
+        </w:rPr>
+        <w:t>(Server)</w:t>
+      </w:r>
+      <w:r>
+        <w:rPr>
+          <w:sz w:val="24"/>
+          <w:szCs w:val="24"/>
+        </w:rPr>
+        <w:tab/>
+        <w:t>10h</w:t>
+      </w:r>
+    </w:p>
+    <w:p>
+      <w:pPr>
         <w:rPr>
           <w:b/>
           <w:bCs/>
@@ -2111,23 +2436,9 @@
           <w:szCs w:val="32"/>
         </w:rPr>
       </w:pPr>
-      <w:proofErr w:type="spellStart"/>
-      <w:r>
-        <w:rPr>
-          <w:sz w:val="24"/>
-          <w:szCs w:val="24"/>
-        </w:rPr>
-        <w:t>Some</w:t>
-      </w:r>
-      <w:proofErr w:type="spellEnd"/>
-    </w:p>
-    <w:p>
-      <w:pPr>
-        <w:pStyle w:val="Listenabsatz"/>
-        <w:numPr>
-          <w:ilvl w:val="1"/>
-          <w:numId w:val="7"/>
-        </w:numPr>
+    </w:p>
+    <w:p>
+      <w:pPr>
         <w:rPr>
           <w:b/>
           <w:bCs/>
@@ -2135,106 +2446,29 @@
           <w:szCs w:val="32"/>
         </w:rPr>
       </w:pPr>
-      <w:r>
-        <w:rPr>
-          <w:sz w:val="24"/>
-          <w:szCs w:val="24"/>
-        </w:rPr>
-        <w:t>Installationsanweisung (Client)</w:t>
-      </w:r>
     </w:p>
     <w:p>
       <w:pPr>
         <w:pStyle w:val="Listenabsatz"/>
-        <w:numPr>
-          <w:ilvl w:val="2"/>
-          <w:numId w:val="7"/>
-        </w:numPr>
-        <w:rPr>
-          <w:b/>
-          <w:bCs/>
-          <w:sz w:val="32"/>
-          <w:szCs w:val="32"/>
-        </w:rPr>
-      </w:pPr>
-      <w:proofErr w:type="spellStart"/>
-      <w:r>
-        <w:rPr>
-          <w:sz w:val="24"/>
-          <w:szCs w:val="24"/>
-        </w:rPr>
-        <w:t>Some</w:t>
-      </w:r>
-      <w:proofErr w:type="spellEnd"/>
-    </w:p>
-    <w:p>
-      <w:pPr>
-        <w:pStyle w:val="Listenabsatz"/>
-        <w:numPr>
-          <w:ilvl w:val="1"/>
-          <w:numId w:val="7"/>
-        </w:numPr>
-        <w:rPr>
-          <w:b/>
-          <w:bCs/>
-          <w:sz w:val="32"/>
-          <w:szCs w:val="32"/>
-        </w:rPr>
-      </w:pPr>
-      <w:r>
-        <w:rPr>
-          <w:sz w:val="24"/>
-          <w:szCs w:val="24"/>
-        </w:rPr>
-        <w:t>Installationsanweisung (Server</w:t>
-      </w:r>
-      <w:r>
-        <w:rPr>
-          <w:sz w:val="24"/>
-          <w:szCs w:val="24"/>
-        </w:rPr>
-        <w:t>)</w:t>
-      </w:r>
-    </w:p>
-    <w:p>
-      <w:pPr>
-        <w:pStyle w:val="Listenabsatz"/>
-        <w:numPr>
-          <w:ilvl w:val="2"/>
-          <w:numId w:val="7"/>
-        </w:numPr>
-        <w:rPr>
-          <w:b/>
-          <w:bCs/>
-          <w:sz w:val="32"/>
-          <w:szCs w:val="32"/>
-        </w:rPr>
-      </w:pPr>
-      <w:proofErr w:type="spellStart"/>
-      <w:r>
-        <w:rPr>
-          <w:sz w:val="24"/>
-          <w:szCs w:val="24"/>
-        </w:rPr>
-        <w:t>Some</w:t>
-      </w:r>
-      <w:proofErr w:type="spellEnd"/>
-    </w:p>
-    <w:p>
-      <w:pPr>
-        <w:rPr>
-          <w:sz w:val="24"/>
-          <w:szCs w:val="24"/>
-        </w:rPr>
-      </w:pPr>
-    </w:p>
-    <w:p>
-      <w:pPr>
-        <w:rPr>
-          <w:sz w:val="24"/>
-          <w:szCs w:val="24"/>
-        </w:rPr>
-      </w:pPr>
+        <w:rPr>
+          <w:sz w:val="24"/>
+          <w:szCs w:val="24"/>
+        </w:rPr>
+      </w:pPr>
+      <w:r>
+        <w:rPr>
+          <w:sz w:val="24"/>
+          <w:szCs w:val="24"/>
+        </w:rPr>
+        <w:t xml:space="preserve">Gesamt: </w:t>
+      </w:r>
+      <w:r>
+        <w:rPr>
+          <w:sz w:val="24"/>
+          <w:szCs w:val="24"/>
+        </w:rPr>
+        <w:t>60h + 160h + 50h + 50h = 320h</w:t>
+      </w:r>
     </w:p>
     <w:p>
       <w:pPr>
@@ -4653,6 +4887,7 @@
   <w:style w:type="character" w:default="1" w:styleId="Absatz-Standardschriftart">
     <w:name w:val="Default Paragraph Font"/>
     <w:uiPriority w:val="1"/>
+    <w:semiHidden/>
     <w:unhideWhenUsed/>
   </w:style>
   <w:style w:type="table" w:default="1" w:styleId="NormaleTabelle">

</xml_diff>

<commit_message>
Löschen der Zeiteinteilung und Rechtschreibkorrektur
</commit_message>
<xml_diff>
--- a/Projektantrag/Projektantrag-Update.docx
+++ b/Projektantrag/Projektantrag-Update.docx
@@ -586,7 +586,13 @@
         <w:t xml:space="preserve"> </w:t>
       </w:r>
       <w:r>
-        <w:t xml:space="preserve">Dadurch soll sichergestellt sein, dass es sich um seröse Registrierungen handelt. Mitfahrer </w:t>
+        <w:t>Dadurch soll sichergestellt sein, dass es sich um ser</w:t>
+      </w:r>
+      <w:r>
+        <w:t>i</w:t>
+      </w:r>
+      <w:r>
+        <w:t xml:space="preserve">öse Registrierungen handelt. Mitfahrer </w:t>
       </w:r>
       <w:r>
         <w:t>müssen nicht freigegeben werden.</w:t>
@@ -869,13 +875,6 @@
         </w:rPr>
         <w:tab/>
       </w:r>
-      <w:r>
-        <w:rPr>
-          <w:sz w:val="24"/>
-          <w:szCs w:val="24"/>
-        </w:rPr>
-        <w:t>60h</w:t>
-      </w:r>
     </w:p>
     <w:p>
       <w:pPr>
@@ -896,60 +895,42 @@
           <w:sz w:val="24"/>
           <w:szCs w:val="24"/>
         </w:rPr>
-        <w:t xml:space="preserve">Designkonzept des </w:t>
-      </w:r>
-      <w:proofErr w:type="spellStart"/>
-      <w:r>
-        <w:rPr>
-          <w:sz w:val="24"/>
-          <w:szCs w:val="24"/>
-        </w:rPr>
-        <w:t>Frontends</w:t>
-      </w:r>
-      <w:proofErr w:type="spellEnd"/>
-      <w:r>
-        <w:rPr>
-          <w:sz w:val="24"/>
-          <w:szCs w:val="24"/>
-        </w:rPr>
-        <w:tab/>
-      </w:r>
-      <w:r>
-        <w:rPr>
-          <w:sz w:val="24"/>
-          <w:szCs w:val="24"/>
-        </w:rPr>
-        <w:tab/>
-      </w:r>
-      <w:r>
-        <w:rPr>
-          <w:sz w:val="24"/>
-          <w:szCs w:val="24"/>
-        </w:rPr>
-        <w:tab/>
-      </w:r>
-      <w:r>
-        <w:rPr>
-          <w:sz w:val="24"/>
-          <w:szCs w:val="24"/>
-        </w:rPr>
-        <w:tab/>
-      </w:r>
-      <w:r>
-        <w:rPr>
-          <w:b/>
-          <w:sz w:val="24"/>
-          <w:szCs w:val="24"/>
-        </w:rPr>
-        <w:t>2</w:t>
-      </w:r>
-      <w:r>
-        <w:rPr>
-          <w:b/>
-          <w:sz w:val="24"/>
-          <w:szCs w:val="24"/>
-        </w:rPr>
-        <w:t>0h</w:t>
+        <w:t>Designkonzept des Frontend</w:t>
+      </w:r>
+      <w:r>
+        <w:rPr>
+          <w:sz w:val="24"/>
+          <w:szCs w:val="24"/>
+        </w:rPr>
+        <w:tab/>
+      </w:r>
+      <w:r>
+        <w:rPr>
+          <w:sz w:val="24"/>
+          <w:szCs w:val="24"/>
+        </w:rPr>
+        <w:tab/>
+      </w:r>
+      <w:r>
+        <w:rPr>
+          <w:sz w:val="24"/>
+          <w:szCs w:val="24"/>
+        </w:rPr>
+        <w:tab/>
+      </w:r>
+      <w:r>
+        <w:rPr>
+          <w:sz w:val="24"/>
+          <w:szCs w:val="24"/>
+        </w:rPr>
+        <w:tab/>
+      </w:r>
+      <w:r>
+        <w:rPr>
+          <w:sz w:val="24"/>
+          <w:szCs w:val="24"/>
+        </w:rPr>
+        <w:tab/>
       </w:r>
     </w:p>
     <w:p>
@@ -1001,13 +982,6 @@
         </w:rPr>
         <w:tab/>
       </w:r>
-      <w:r>
-        <w:rPr>
-          <w:sz w:val="24"/>
-          <w:szCs w:val="24"/>
-        </w:rPr>
-        <w:t>10h</w:t>
-      </w:r>
     </w:p>
     <w:p>
       <w:pPr>
@@ -1056,13 +1030,6 @@
           <w:sz w:val="24"/>
           <w:szCs w:val="24"/>
         </w:rPr>
-        <w:t>10h</w:t>
-      </w:r>
-      <w:r>
-        <w:rPr>
-          <w:sz w:val="24"/>
-          <w:szCs w:val="24"/>
-        </w:rPr>
         <w:br/>
       </w:r>
     </w:p>
@@ -1085,67 +1052,42 @@
           <w:sz w:val="24"/>
           <w:szCs w:val="24"/>
         </w:rPr>
-        <w:t xml:space="preserve">Designkonzept des </w:t>
-      </w:r>
-      <w:proofErr w:type="spellStart"/>
-      <w:r>
-        <w:rPr>
-          <w:sz w:val="24"/>
-          <w:szCs w:val="24"/>
-        </w:rPr>
-        <w:t>Backends</w:t>
-      </w:r>
-      <w:proofErr w:type="spellEnd"/>
-      <w:r>
-        <w:rPr>
-          <w:sz w:val="24"/>
-          <w:szCs w:val="24"/>
-        </w:rPr>
-        <w:tab/>
-      </w:r>
-      <w:r>
-        <w:rPr>
-          <w:sz w:val="24"/>
-          <w:szCs w:val="24"/>
-        </w:rPr>
-        <w:tab/>
-      </w:r>
-      <w:r>
-        <w:rPr>
-          <w:sz w:val="24"/>
-          <w:szCs w:val="24"/>
-        </w:rPr>
-        <w:tab/>
-      </w:r>
-      <w:r>
-        <w:rPr>
-          <w:sz w:val="24"/>
-          <w:szCs w:val="24"/>
-        </w:rPr>
-        <w:tab/>
-      </w:r>
-      <w:r>
-        <w:rPr>
-          <w:sz w:val="24"/>
-          <w:szCs w:val="24"/>
-        </w:rPr>
-        <w:tab/>
-      </w:r>
-      <w:r>
-        <w:rPr>
-          <w:b/>
-          <w:sz w:val="24"/>
-          <w:szCs w:val="24"/>
-        </w:rPr>
-        <w:t>4</w:t>
-      </w:r>
-      <w:r>
-        <w:rPr>
-          <w:b/>
-          <w:sz w:val="24"/>
-          <w:szCs w:val="24"/>
-        </w:rPr>
-        <w:t>0h</w:t>
+        <w:t>Designkonzept des Backend</w:t>
+      </w:r>
+      <w:r>
+        <w:rPr>
+          <w:sz w:val="24"/>
+          <w:szCs w:val="24"/>
+        </w:rPr>
+        <w:tab/>
+      </w:r>
+      <w:r>
+        <w:rPr>
+          <w:sz w:val="24"/>
+          <w:szCs w:val="24"/>
+        </w:rPr>
+        <w:tab/>
+      </w:r>
+      <w:r>
+        <w:rPr>
+          <w:sz w:val="24"/>
+          <w:szCs w:val="24"/>
+        </w:rPr>
+        <w:tab/>
+      </w:r>
+      <w:r>
+        <w:rPr>
+          <w:sz w:val="24"/>
+          <w:szCs w:val="24"/>
+        </w:rPr>
+        <w:tab/>
+      </w:r>
+      <w:r>
+        <w:rPr>
+          <w:sz w:val="24"/>
+          <w:szCs w:val="24"/>
+        </w:rPr>
+        <w:tab/>
       </w:r>
     </w:p>
     <w:p>
@@ -1183,41 +1125,6 @@
         </w:rPr>
         <w:tab/>
       </w:r>
-      <w:r>
-        <w:rPr>
-          <w:sz w:val="24"/>
-          <w:szCs w:val="24"/>
-        </w:rPr>
-        <w:tab/>
-      </w:r>
-      <w:r>
-        <w:rPr>
-          <w:sz w:val="24"/>
-          <w:szCs w:val="24"/>
-        </w:rPr>
-        <w:tab/>
-      </w:r>
-      <w:r>
-        <w:rPr>
-          <w:sz w:val="24"/>
-          <w:szCs w:val="24"/>
-        </w:rPr>
-        <w:t>2</w:t>
-      </w:r>
-      <w:r>
-        <w:rPr>
-          <w:sz w:val="24"/>
-          <w:szCs w:val="24"/>
-        </w:rPr>
-        <w:t>0</w:t>
-      </w:r>
-      <w:r>
-        <w:rPr>
-          <w:sz w:val="24"/>
-          <w:szCs w:val="24"/>
-        </w:rPr>
-        <w:t>h</w:t>
-      </w:r>
     </w:p>
     <w:p>
       <w:pPr>
@@ -1273,20 +1180,6 @@
           <w:sz w:val="24"/>
           <w:szCs w:val="24"/>
         </w:rPr>
-        <w:t>20</w:t>
-      </w:r>
-      <w:r>
-        <w:rPr>
-          <w:sz w:val="24"/>
-          <w:szCs w:val="24"/>
-        </w:rPr>
-        <w:t>h</w:t>
-      </w:r>
-      <w:r>
-        <w:rPr>
-          <w:sz w:val="24"/>
-          <w:szCs w:val="24"/>
-        </w:rPr>
         <w:br/>
       </w:r>
     </w:p>
@@ -1367,13 +1260,6 @@
         </w:rPr>
         <w:tab/>
       </w:r>
-      <w:r>
-        <w:rPr>
-          <w:sz w:val="24"/>
-          <w:szCs w:val="24"/>
-        </w:rPr>
-        <w:t>160h</w:t>
-      </w:r>
     </w:p>
     <w:p>
       <w:pPr>
@@ -1431,14 +1317,6 @@
         </w:rPr>
         <w:tab/>
       </w:r>
-      <w:r>
-        <w:rPr>
-          <w:b/>
-          <w:sz w:val="24"/>
-          <w:szCs w:val="24"/>
-        </w:rPr>
-        <w:t>100h</w:t>
-      </w:r>
     </w:p>
     <w:p>
       <w:pPr>
@@ -1475,27 +1353,6 @@
         </w:rPr>
         <w:tab/>
       </w:r>
-      <w:r>
-        <w:rPr>
-          <w:sz w:val="24"/>
-          <w:szCs w:val="24"/>
-        </w:rPr>
-        <w:t>3</w:t>
-      </w:r>
-      <w:r>
-        <w:rPr>
-          <w:sz w:val="24"/>
-          <w:szCs w:val="24"/>
-        </w:rPr>
-        <w:t>5</w:t>
-      </w:r>
-      <w:r>
-        <w:rPr>
-          <w:sz w:val="24"/>
-          <w:szCs w:val="24"/>
-        </w:rPr>
-        <w:t>h</w:t>
-      </w:r>
     </w:p>
     <w:p>
       <w:pPr>
@@ -1532,20 +1389,6 @@
         </w:rPr>
         <w:tab/>
       </w:r>
-      <w:r>
-        <w:rPr>
-          <w:sz w:val="24"/>
-          <w:szCs w:val="24"/>
-        </w:rPr>
-        <w:t>65</w:t>
-      </w:r>
-      <w:r>
-        <w:rPr>
-          <w:sz w:val="24"/>
-          <w:szCs w:val="24"/>
-        </w:rPr>
-        <w:t>h</w:t>
-      </w:r>
     </w:p>
     <w:p>
       <w:pPr>
@@ -1603,14 +1446,6 @@
         </w:rPr>
         <w:tab/>
       </w:r>
-      <w:r>
-        <w:rPr>
-          <w:b/>
-          <w:sz w:val="24"/>
-          <w:szCs w:val="24"/>
-        </w:rPr>
-        <w:t>60h</w:t>
-      </w:r>
     </w:p>
     <w:p>
       <w:pPr>
@@ -1661,13 +1496,6 @@
         </w:rPr>
         <w:tab/>
       </w:r>
-      <w:r>
-        <w:rPr>
-          <w:sz w:val="24"/>
-          <w:szCs w:val="24"/>
-        </w:rPr>
-        <w:t>10h</w:t>
-      </w:r>
     </w:p>
     <w:p>
       <w:pPr>
@@ -1716,13 +1544,6 @@
           <w:sz w:val="24"/>
           <w:szCs w:val="24"/>
         </w:rPr>
-        <w:t>20h</w:t>
-      </w:r>
-      <w:r>
-        <w:rPr>
-          <w:sz w:val="24"/>
-          <w:szCs w:val="24"/>
-        </w:rPr>
         <w:br/>
       </w:r>
     </w:p>
@@ -1781,20 +1602,6 @@
           <w:szCs w:val="24"/>
         </w:rPr>
         <w:tab/>
-      </w:r>
-      <w:r>
-        <w:rPr>
-          <w:sz w:val="24"/>
-          <w:szCs w:val="24"/>
-        </w:rPr>
-        <w:tab/>
-      </w:r>
-      <w:r>
-        <w:rPr>
-          <w:sz w:val="24"/>
-          <w:szCs w:val="24"/>
-        </w:rPr>
-        <w:t>50h</w:t>
       </w:r>
     </w:p>
     <w:p>
@@ -1833,42 +1640,6 @@
         </w:rPr>
         <w:tab/>
       </w:r>
-      <w:r>
-        <w:rPr>
-          <w:sz w:val="24"/>
-          <w:szCs w:val="24"/>
-        </w:rPr>
-        <w:tab/>
-      </w:r>
-      <w:r>
-        <w:rPr>
-          <w:sz w:val="24"/>
-          <w:szCs w:val="24"/>
-        </w:rPr>
-        <w:tab/>
-      </w:r>
-      <w:r>
-        <w:rPr>
-          <w:sz w:val="24"/>
-          <w:szCs w:val="24"/>
-        </w:rPr>
-        <w:tab/>
-      </w:r>
-      <w:r>
-        <w:rPr>
-          <w:sz w:val="24"/>
-          <w:szCs w:val="24"/>
-        </w:rPr>
-        <w:tab/>
-      </w:r>
-      <w:r>
-        <w:rPr>
-          <w:b/>
-          <w:sz w:val="24"/>
-          <w:szCs w:val="24"/>
-        </w:rPr>
-        <w:t>20h</w:t>
-      </w:r>
     </w:p>
     <w:p>
       <w:pPr>
@@ -1904,34 +1675,6 @@
           <w:szCs w:val="24"/>
         </w:rPr>
         <w:tab/>
-      </w:r>
-      <w:r>
-        <w:rPr>
-          <w:sz w:val="24"/>
-          <w:szCs w:val="24"/>
-        </w:rPr>
-        <w:tab/>
-      </w:r>
-      <w:r>
-        <w:rPr>
-          <w:sz w:val="24"/>
-          <w:szCs w:val="24"/>
-        </w:rPr>
-        <w:tab/>
-      </w:r>
-      <w:r>
-        <w:rPr>
-          <w:sz w:val="24"/>
-          <w:szCs w:val="24"/>
-        </w:rPr>
-        <w:tab/>
-      </w:r>
-      <w:r>
-        <w:rPr>
-          <w:sz w:val="24"/>
-          <w:szCs w:val="24"/>
-        </w:rPr>
-        <w:t>20h</w:t>
       </w:r>
     </w:p>
     <w:p>
@@ -1958,56 +1701,6 @@
       </w:r>
       <w:r>
         <w:rPr>
-          <w:sz w:val="24"/>
-          <w:szCs w:val="24"/>
-        </w:rPr>
-        <w:tab/>
-      </w:r>
-      <w:r>
-        <w:rPr>
-          <w:sz w:val="24"/>
-          <w:szCs w:val="24"/>
-        </w:rPr>
-        <w:tab/>
-      </w:r>
-      <w:r>
-        <w:rPr>
-          <w:sz w:val="24"/>
-          <w:szCs w:val="24"/>
-        </w:rPr>
-        <w:tab/>
-      </w:r>
-      <w:r>
-        <w:rPr>
-          <w:sz w:val="24"/>
-          <w:szCs w:val="24"/>
-        </w:rPr>
-        <w:tab/>
-      </w:r>
-      <w:r>
-        <w:rPr>
-          <w:sz w:val="24"/>
-          <w:szCs w:val="24"/>
-        </w:rPr>
-        <w:tab/>
-      </w:r>
-      <w:r>
-        <w:rPr>
-          <w:sz w:val="24"/>
-          <w:szCs w:val="24"/>
-        </w:rPr>
-        <w:tab/>
-      </w:r>
-      <w:r>
-        <w:rPr>
-          <w:b/>
-          <w:sz w:val="24"/>
-          <w:szCs w:val="24"/>
-        </w:rPr>
-        <w:t>30h</w:t>
-      </w:r>
-      <w:r>
-        <w:rPr>
           <w:b/>
           <w:sz w:val="24"/>
           <w:szCs w:val="24"/>
@@ -2034,56 +1727,7 @@
           <w:sz w:val="24"/>
           <w:szCs w:val="24"/>
         </w:rPr>
-        <w:t xml:space="preserve">Dokumentation &amp; Anleitung </w:t>
-      </w:r>
-      <w:r>
-        <w:rPr>
-          <w:sz w:val="24"/>
-          <w:szCs w:val="24"/>
-        </w:rPr>
-        <w:tab/>
-      </w:r>
-      <w:r>
-        <w:rPr>
-          <w:sz w:val="24"/>
-          <w:szCs w:val="24"/>
-        </w:rPr>
-        <w:tab/>
-      </w:r>
-      <w:r>
-        <w:rPr>
-          <w:sz w:val="24"/>
-          <w:szCs w:val="24"/>
-        </w:rPr>
-        <w:tab/>
-      </w:r>
-      <w:r>
-        <w:rPr>
-          <w:sz w:val="24"/>
-          <w:szCs w:val="24"/>
-        </w:rPr>
-        <w:tab/>
-      </w:r>
-      <w:r>
-        <w:rPr>
-          <w:sz w:val="24"/>
-          <w:szCs w:val="24"/>
-        </w:rPr>
-        <w:tab/>
-      </w:r>
-      <w:r>
-        <w:rPr>
-          <w:sz w:val="24"/>
-          <w:szCs w:val="24"/>
-        </w:rPr>
-        <w:tab/>
-      </w:r>
-      <w:r>
-        <w:rPr>
-          <w:sz w:val="24"/>
-          <w:szCs w:val="24"/>
-        </w:rPr>
-        <w:t>50h</w:t>
+        <w:t>Dokumentation &amp; Anleitung</w:t>
       </w:r>
     </w:p>
     <w:p>
@@ -2107,49 +1751,6 @@
         </w:rPr>
         <w:t>Dokumentation erstellen</w:t>
       </w:r>
-      <w:r>
-        <w:rPr>
-          <w:sz w:val="24"/>
-          <w:szCs w:val="24"/>
-        </w:rPr>
-        <w:tab/>
-      </w:r>
-      <w:r>
-        <w:rPr>
-          <w:sz w:val="24"/>
-          <w:szCs w:val="24"/>
-        </w:rPr>
-        <w:tab/>
-      </w:r>
-      <w:r>
-        <w:rPr>
-          <w:sz w:val="24"/>
-          <w:szCs w:val="24"/>
-        </w:rPr>
-        <w:tab/>
-      </w:r>
-      <w:r>
-        <w:rPr>
-          <w:sz w:val="24"/>
-          <w:szCs w:val="24"/>
-        </w:rPr>
-        <w:tab/>
-      </w:r>
-      <w:r>
-        <w:rPr>
-          <w:sz w:val="24"/>
-          <w:szCs w:val="24"/>
-        </w:rPr>
-        <w:tab/>
-      </w:r>
-      <w:r>
-        <w:rPr>
-          <w:b/>
-          <w:sz w:val="24"/>
-          <w:szCs w:val="24"/>
-        </w:rPr>
-        <w:t>30h</w:t>
-      </w:r>
     </w:p>
     <w:p>
       <w:pPr>
@@ -2186,21 +1787,6 @@
         </w:rPr>
         <w:t>(Client)</w:t>
       </w:r>
-      <w:r>
-        <w:rPr>
-          <w:sz w:val="24"/>
-          <w:szCs w:val="24"/>
-        </w:rPr>
-        <w:tab/>
-      </w:r>
-      <w:r>
-        <w:rPr>
-          <w:b/>
-          <w:sz w:val="24"/>
-          <w:szCs w:val="24"/>
-        </w:rPr>
-        <w:t>10h</w:t>
-      </w:r>
     </w:p>
     <w:p>
       <w:pPr>
@@ -2237,21 +1823,6 @@
         </w:rPr>
         <w:t>(Server)</w:t>
       </w:r>
-      <w:r>
-        <w:rPr>
-          <w:sz w:val="24"/>
-          <w:szCs w:val="24"/>
-        </w:rPr>
-        <w:tab/>
-      </w:r>
-      <w:r>
-        <w:rPr>
-          <w:b/>
-          <w:sz w:val="24"/>
-          <w:szCs w:val="24"/>
-        </w:rPr>
-        <w:t>10h</w:t>
-      </w:r>
     </w:p>
     <w:p>
       <w:pPr>
@@ -2275,34 +1846,33 @@
     </w:p>
     <w:p>
       <w:pPr>
-        <w:pStyle w:val="Listenabsatz"/>
-        <w:rPr>
-          <w:sz w:val="24"/>
-          <w:szCs w:val="24"/>
-        </w:rPr>
-      </w:pPr>
-      <w:r>
-        <w:rPr>
-          <w:sz w:val="24"/>
-          <w:szCs w:val="24"/>
-        </w:rPr>
-        <w:t xml:space="preserve">Gesamt: </w:t>
-      </w:r>
-      <w:r>
-        <w:rPr>
-          <w:sz w:val="24"/>
-          <w:szCs w:val="24"/>
-        </w:rPr>
-        <w:t>60h + 160h + 50h + 50h = 320h</w:t>
-      </w:r>
-    </w:p>
-    <w:p>
-      <w:pPr>
-        <w:rPr>
-          <w:sz w:val="24"/>
-          <w:szCs w:val="24"/>
-        </w:rPr>
-      </w:pPr>
+        <w:rPr>
+          <w:sz w:val="24"/>
+          <w:szCs w:val="24"/>
+        </w:rPr>
+      </w:pPr>
+      <w:r>
+        <w:rPr>
+          <w:sz w:val="24"/>
+          <w:szCs w:val="24"/>
+        </w:rPr>
+        <w:t>Gesamt: 320h</w:t>
+      </w:r>
+    </w:p>
+    <w:p>
+      <w:pPr>
+        <w:rPr>
+          <w:sz w:val="24"/>
+          <w:szCs w:val="24"/>
+        </w:rPr>
+      </w:pPr>
+      <w:r>
+        <w:rPr>
+          <w:sz w:val="24"/>
+          <w:szCs w:val="24"/>
+        </w:rPr>
+        <w:t>Aufgrund des agilen Vorgehensmodells ist eine konkrete Zeitplanung für die einzelnen Vorgehensschritte nicht möglich.</w:t>
+      </w:r>
     </w:p>
     <w:p>
       <w:pPr>

</xml_diff>